<commit_message>
update doc task 2
</commit_message>
<xml_diff>
--- a/Docs/בינה עסקית מטלה 2.docx
+++ b/Docs/בינה עסקית מטלה 2.docx
@@ -2411,6 +2411,13 @@
         </w:rPr>
         <w:t>,2)</w:t>
       </w:r>
+      <w:r>
+        <w:rPr>
+          <w:rFonts w:cstheme="minorHAnsi"/>
+          <w:lang w:bidi="he-IL"/>
+        </w:rPr>
+        <w:t>,</w:t>
+      </w:r>
     </w:p>
     <w:p>
       <w:pPr>
@@ -2426,16 +2433,8 @@
           <w:rFonts w:cstheme="minorHAnsi"/>
           <w:lang w:bidi="he-IL"/>
         </w:rPr>
-        <w:t>);</w:t>
-      </w:r>
-    </w:p>
-    <w:p>
-      <w:pPr>
-        <w:rPr>
-          <w:rFonts w:cstheme="minorHAnsi"/>
-          <w:lang w:bidi="he-IL"/>
-        </w:rPr>
-      </w:pPr>
+        <w:t xml:space="preserve">    PRIMARY KEY(houses_prices_id)</w:t>
+      </w:r>
     </w:p>
     <w:p>
       <w:pPr>
@@ -2451,6 +2450,31 @@
           <w:rFonts w:cstheme="minorHAnsi"/>
           <w:lang w:bidi="he-IL"/>
         </w:rPr>
+        <w:t>);</w:t>
+      </w:r>
+    </w:p>
+    <w:p>
+      <w:pPr>
+        <w:rPr>
+          <w:rFonts w:cstheme="minorHAnsi"/>
+          <w:lang w:bidi="he-IL"/>
+        </w:rPr>
+      </w:pPr>
+    </w:p>
+    <w:p>
+      <w:pPr>
+        <w:pStyle w:val="ListParagraph"/>
+        <w:ind w:left="90"/>
+        <w:rPr>
+          <w:rFonts w:cstheme="minorHAnsi"/>
+          <w:lang w:bidi="he-IL"/>
+        </w:rPr>
+      </w:pPr>
+      <w:r>
+        <w:rPr>
+          <w:rFonts w:cstheme="minorHAnsi"/>
+          <w:lang w:bidi="he-IL"/>
+        </w:rPr>
         <w:t xml:space="preserve">CREATE TABLE </w:t>
       </w:r>
       <w:r>
@@ -2669,7 +2693,7 @@
         <w:ind w:left="90"/>
         <w:rPr>
           <w:rFonts w:cstheme="minorHAnsi"/>
-          <w:lang w:bidi="he-IL"/>
+          <w:lang w:val="pt-BR" w:bidi="he-IL"/>
         </w:rPr>
       </w:pPr>
       <w:r>
@@ -2682,35 +2706,35 @@
       <w:r>
         <w:rPr>
           <w:rFonts w:cstheme="minorHAnsi"/>
-          <w:lang w:bidi="he-IL"/>
+          <w:lang w:val="pt-BR" w:bidi="he-IL"/>
         </w:rPr>
         <w:t>sq</w:t>
       </w:r>
       <w:r>
         <w:rPr>
           <w:rFonts w:cstheme="minorHAnsi"/>
-          <w:lang w:bidi="he-IL"/>
+          <w:lang w:val="pt-BR" w:bidi="he-IL"/>
         </w:rPr>
         <w:t>m</w:t>
       </w:r>
       <w:r>
         <w:rPr>
           <w:rFonts w:cstheme="minorHAnsi"/>
-          <w:lang w:bidi="he-IL"/>
+          <w:lang w:val="pt-BR" w:bidi="he-IL"/>
         </w:rPr>
         <w:t>_above</w:t>
       </w:r>
       <w:r>
         <w:rPr>
           <w:rFonts w:cstheme="minorHAnsi"/>
-          <w:lang w:bidi="he-IL"/>
+          <w:lang w:val="pt-BR" w:bidi="he-IL"/>
         </w:rPr>
         <w:t xml:space="preserve">  DECIMAL(12,2)</w:t>
       </w:r>
       <w:r>
         <w:rPr>
           <w:rFonts w:cstheme="minorHAnsi"/>
-          <w:lang w:bidi="he-IL"/>
+          <w:lang w:val="pt-BR" w:bidi="he-IL"/>
         </w:rPr>
         <w:t>,</w:t>
       </w:r>
@@ -2727,7 +2751,7 @@
       <w:r>
         <w:rPr>
           <w:rFonts w:cstheme="minorHAnsi"/>
-          <w:lang w:bidi="he-IL"/>
+          <w:lang w:val="pt-BR" w:bidi="he-IL"/>
         </w:rPr>
         <w:t xml:space="preserve">    </w:t>
       </w:r>
@@ -2900,6 +2924,30 @@
           <w:lang w:bidi="he-IL"/>
         </w:rPr>
         <w:t>INTEGER</w:t>
+      </w:r>
+      <w:r>
+        <w:rPr>
+          <w:rFonts w:cstheme="minorHAnsi"/>
+          <w:lang w:bidi="he-IL"/>
+        </w:rPr>
+        <w:t>,</w:t>
+      </w:r>
+    </w:p>
+    <w:p>
+      <w:pPr>
+        <w:pStyle w:val="ListParagraph"/>
+        <w:ind w:left="90"/>
+        <w:rPr>
+          <w:rFonts w:cstheme="minorHAnsi"/>
+          <w:lang w:bidi="he-IL"/>
+        </w:rPr>
+      </w:pPr>
+      <w:r>
+        <w:rPr>
+          <w:rFonts w:cstheme="minorHAnsi"/>
+          <w:lang w:bidi="he-IL"/>
+        </w:rPr>
+        <w:t xml:space="preserve">    PRIMARY KEY(houses_data_id)</w:t>
       </w:r>
     </w:p>
     <w:p>
@@ -3208,6 +3256,13 @@
         </w:rPr>
         <w:t>)</w:t>
       </w:r>
+      <w:r>
+        <w:rPr>
+          <w:rFonts w:cstheme="minorHAnsi"/>
+          <w:lang w:bidi="he-IL"/>
+        </w:rPr>
+        <w:t>,</w:t>
+      </w:r>
     </w:p>
     <w:p>
       <w:pPr>
@@ -3223,7 +3278,7 @@
           <w:rFonts w:cstheme="minorHAnsi"/>
           <w:lang w:bidi="he-IL"/>
         </w:rPr>
-        <w:t>);</w:t>
+        <w:t xml:space="preserve">    PRIMARY KEY(houses_location_id)   </w:t>
       </w:r>
     </w:p>
     <w:p>
@@ -3235,6 +3290,13 @@
           <w:lang w:bidi="he-IL"/>
         </w:rPr>
       </w:pPr>
+      <w:r>
+        <w:rPr>
+          <w:rFonts w:cstheme="minorHAnsi"/>
+          <w:lang w:bidi="he-IL"/>
+        </w:rPr>
+        <w:t>);</w:t>
+      </w:r>
     </w:p>
     <w:p>
       <w:pPr>
@@ -3245,6 +3307,16 @@
           <w:lang w:bidi="he-IL"/>
         </w:rPr>
       </w:pPr>
+    </w:p>
+    <w:p>
+      <w:pPr>
+        <w:pStyle w:val="ListParagraph"/>
+        <w:ind w:left="90"/>
+        <w:rPr>
+          <w:rFonts w:cstheme="minorHAnsi"/>
+          <w:lang w:bidi="he-IL"/>
+        </w:rPr>
+      </w:pPr>
       <w:r>
         <w:rPr>
           <w:rFonts w:cstheme="minorHAnsi"/>
@@ -3681,6 +3753,7 @@
           <w:rFonts w:cstheme="minorHAnsi"/>
           <w:lang w:bidi="he-IL"/>
         </w:rPr>
+        <w:lastRenderedPageBreak/>
         <w:t xml:space="preserve">    yr_renovated</w:t>
       </w:r>
       <w:r>
@@ -3750,6 +3823,64 @@
           <w:lang w:bidi="he-IL"/>
         </w:rPr>
         <w:t>)</w:t>
+      </w:r>
+      <w:r>
+        <w:rPr>
+          <w:rFonts w:cstheme="minorHAnsi"/>
+          <w:lang w:bidi="he-IL"/>
+        </w:rPr>
+        <w:t>,</w:t>
+      </w:r>
+    </w:p>
+    <w:p>
+      <w:pPr>
+        <w:pStyle w:val="ListParagraph"/>
+        <w:ind w:left="90"/>
+        <w:rPr>
+          <w:rFonts w:cstheme="minorHAnsi"/>
+          <w:lang w:bidi="he-IL"/>
+        </w:rPr>
+      </w:pPr>
+      <w:r>
+        <w:rPr>
+          <w:rFonts w:cstheme="minorHAnsi"/>
+          <w:lang w:bidi="he-IL"/>
+        </w:rPr>
+        <w:t xml:space="preserve">    FOREIGN KEY (houses_prices_id) REFERENCES ds_Houses_Prices(houses_prices_id),</w:t>
+      </w:r>
+    </w:p>
+    <w:p>
+      <w:pPr>
+        <w:pStyle w:val="ListParagraph"/>
+        <w:ind w:left="90"/>
+        <w:rPr>
+          <w:rFonts w:cstheme="minorHAnsi"/>
+          <w:lang w:bidi="he-IL"/>
+        </w:rPr>
+      </w:pPr>
+      <w:r>
+        <w:rPr>
+          <w:rFonts w:cstheme="minorHAnsi"/>
+          <w:lang w:bidi="he-IL"/>
+        </w:rPr>
+        <w:t xml:space="preserve">    FOREIGN KEY (houses_data_id) REFERENCES ds_Houses_Data(houses_data_id),</w:t>
+      </w:r>
+    </w:p>
+    <w:p>
+      <w:pPr>
+        <w:pStyle w:val="ListParagraph"/>
+        <w:ind w:left="90"/>
+        <w:rPr>
+          <w:rFonts w:cstheme="minorHAnsi"/>
+          <w:lang w:bidi="he-IL"/>
+        </w:rPr>
+      </w:pPr>
+      <w:r>
+        <w:rPr>
+          <w:rFonts w:cstheme="minorHAnsi"/>
+          <w:lang w:bidi="he-IL"/>
+        </w:rPr>
+        <w:t xml:space="preserve">    FOREIGN KEY (houses_location_id) REFERENCES ds_Houses_Location(houses_location_id)</w:t>
       </w:r>
     </w:p>
     <w:p>

</xml_diff>